<commit_message>
update of code file and minutes_2
</commit_message>
<xml_diff>
--- a/week1/gp3-11-09032021.docx
+++ b/week1/gp3-11-09032021.docx
@@ -3,8 +3,13 @@
 <w:document xmlns:wpc="http://schemas.microsoft.com/office/word/2010/wordprocessingCanvas" xmlns:cx="http://schemas.microsoft.com/office/drawing/2014/chartex" xmlns:cx1="http://schemas.microsoft.com/office/drawing/2015/9/8/chartex" xmlns:cx2="http://schemas.microsoft.com/office/drawing/2015/10/21/chartex" xmlns:cx3="http://schemas.microsoft.com/office/drawing/2016/5/9/chartex" xmlns:cx4="http://schemas.microsoft.com/office/drawing/2016/5/10/chartex" xmlns:cx5="http://schemas.microsoft.com/office/drawing/2016/5/11/chartex" xmlns:cx6="http://schemas.microsoft.com/office/drawing/2016/5/12/chartex" xmlns:cx7="http://schemas.microsoft.com/office/drawing/2016/5/13/chartex" xmlns:cx8="http://schemas.microsoft.com/office/drawing/2016/5/14/chartex" xmlns:mc="http://schemas.openxmlformats.org/markup-compatibility/2006" xmlns:aink="http://schemas.microsoft.com/office/drawing/2016/ink" xmlns:am3d="http://schemas.microsoft.com/office/drawing/2017/model3d" xmlns:o="urn:schemas-microsoft-com:office:office" xmlns:r="http://schemas.openxmlformats.org/officeDocument/2006/relationships" xmlns:m="http://schemas.openxmlformats.org/officeDocument/2006/math" xmlns:v="urn:schemas-microsoft-com:vml" xmlns:wp14="http://schemas.microsoft.com/office/word/2010/wordprocessingDrawing" xmlns:wp="http://schemas.openxmlformats.org/drawingml/2006/wordprocessingDrawing" xmlns:w10="urn:schemas-microsoft-com:office:word" xmlns:w="http://schemas.openxmlformats.org/wordprocessingml/2006/main" xmlns:w14="http://schemas.microsoft.com/office/word/2010/wordml" xmlns:w15="http://schemas.microsoft.com/office/word/2012/wordml" xmlns:w16cex="http://schemas.microsoft.com/office/word/2018/wordml/cex" xmlns:w16cid="http://schemas.microsoft.com/office/word/2016/wordml/cid" xmlns:w16="http://schemas.microsoft.com/office/word/2018/wordml" xmlns:w16se="http://schemas.microsoft.com/office/word/2015/wordml/symex" xmlns:wpg="http://schemas.microsoft.com/office/word/2010/wordprocessingGroup" xmlns:wpi="http://schemas.microsoft.com/office/word/2010/wordprocessingInk" xmlns:wne="http://schemas.microsoft.com/office/word/2006/wordml" xmlns:wps="http://schemas.microsoft.com/office/word/2010/wordprocessingShape" mc:Ignorable="w14 w15 w16se w16cid w16 w16cex wp14">
   <w:body>
     <w:p>
-      <w:r>
-        <w:t>Mtrx 2700 gp3-11</w:t>
+      <w:proofErr w:type="spellStart"/>
+      <w:r>
+        <w:t>Mtrx</w:t>
+      </w:r>
+      <w:proofErr w:type="spellEnd"/>
+      <w:r>
+        <w:t xml:space="preserve"> 2700 gp3-11</w:t>
       </w:r>
       <w:r>
         <w:t>am</w:t>
@@ -20,7 +25,15 @@
         <w:t>09</w:t>
       </w:r>
       <w:r>
-        <w:t>/03/2021, mtrx lab 330</w:t>
+        <w:t xml:space="preserve">/03/2021, </w:t>
+      </w:r>
+      <w:proofErr w:type="spellStart"/>
+      <w:r>
+        <w:t>mtrx</w:t>
+      </w:r>
+      <w:proofErr w:type="spellEnd"/>
+      <w:r>
+        <w:t xml:space="preserve"> lab 330</w:t>
       </w:r>
     </w:p>
     <w:p>
@@ -28,8 +41,13 @@
         <w:t>Present:  Matt Ford, Luke Cameron-Clarke</w:t>
       </w:r>
       <w:r>
-        <w:t>, Alessandro Savian</w:t>
-      </w:r>
+        <w:t xml:space="preserve">, Alessandro </w:t>
+      </w:r>
+      <w:proofErr w:type="spellStart"/>
+      <w:r>
+        <w:t>Savian</w:t>
+      </w:r>
+      <w:proofErr w:type="spellEnd"/>
     </w:p>
     <w:p>
       <w:r>
@@ -46,8 +64,13 @@
     </w:p>
     <w:p>
       <w:r>
-        <w:t>Notetaker: lcc</w:t>
-      </w:r>
+        <w:t xml:space="preserve">Notetaker: </w:t>
+      </w:r>
+      <w:proofErr w:type="spellStart"/>
+      <w:r>
+        <w:t>lcc</w:t>
+      </w:r>
+      <w:proofErr w:type="spellEnd"/>
     </w:p>
     <w:p>
       <w:r>
@@ -58,11 +81,25 @@
       </w:r>
     </w:p>
     <w:p>
+      <w:pPr>
+        <w:pStyle w:val="ListParagraph"/>
+        <w:numPr>
+          <w:ilvl w:val="0"/>
+          <w:numId w:val="2"/>
+        </w:numPr>
+      </w:pPr>
       <w:r>
         <w:t>Discuss work allocation + time frames for module completion, i.e. Ex 1-4.</w:t>
       </w:r>
     </w:p>
     <w:p>
+      <w:pPr>
+        <w:pStyle w:val="ListParagraph"/>
+        <w:numPr>
+          <w:ilvl w:val="0"/>
+          <w:numId w:val="2"/>
+        </w:numPr>
+      </w:pPr>
       <w:r>
         <w:t xml:space="preserve">Discuss if we have allowances to meet outside the scheduled lab timetables. </w:t>
       </w:r>
@@ -71,11 +108,25 @@
       </w:r>
     </w:p>
     <w:p>
+      <w:pPr>
+        <w:pStyle w:val="ListParagraph"/>
+        <w:numPr>
+          <w:ilvl w:val="0"/>
+          <w:numId w:val="2"/>
+        </w:numPr>
+      </w:pPr>
       <w:r>
         <w:t>Look at exercise1.</w:t>
       </w:r>
     </w:p>
     <w:p>
+      <w:pPr>
+        <w:pStyle w:val="ListParagraph"/>
+        <w:numPr>
+          <w:ilvl w:val="0"/>
+          <w:numId w:val="2"/>
+        </w:numPr>
+      </w:pPr>
       <w:r>
         <w:t xml:space="preserve">Look at introductory lab1, unfinished exercise. </w:t>
       </w:r>
@@ -85,6 +136,7 @@
         <w:t>Actions:</w:t>
       </w:r>
     </w:p>
+    <w:p/>
     <w:p>
       <w:r>
         <w:t>Create git folders for labs ex 1-4.</w:t>
@@ -97,7 +149,15 @@
     </w:p>
     <w:p>
       <w:r>
-        <w:t>The incomplete code sample can be found in the course github page</w:t>
+        <w:t xml:space="preserve">The incomplete code sample can be found in the course </w:t>
+      </w:r>
+      <w:proofErr w:type="spellStart"/>
+      <w:r>
+        <w:t>github</w:t>
+      </w:r>
+      <w:proofErr w:type="spellEnd"/>
+      <w:r>
+        <w:t xml:space="preserve"> page</w:t>
       </w:r>
     </w:p>
     <w:p>
@@ -167,8 +227,13 @@
       <w:r>
         <w:t xml:space="preserve">, </w:t>
       </w:r>
-      <w:r>
-        <w:t>mtrx lab 330.</w:t>
+      <w:proofErr w:type="spellStart"/>
+      <w:r>
+        <w:t>mtrx</w:t>
+      </w:r>
+      <w:proofErr w:type="spellEnd"/>
+      <w:r>
+        <w:t xml:space="preserve"> lab 330.</w:t>
       </w:r>
       <w:r>
         <w:t xml:space="preserve"> </w:t>
@@ -176,7 +241,15 @@
     </w:p>
     <w:p>
       <w:r>
-        <w:t>Other notes: github profile</w:t>
+        <w:t xml:space="preserve">Other notes: </w:t>
+      </w:r>
+      <w:proofErr w:type="spellStart"/>
+      <w:r>
+        <w:t>github</w:t>
+      </w:r>
+      <w:proofErr w:type="spellEnd"/>
+      <w:r>
+        <w:t xml:space="preserve"> profile</w:t>
       </w:r>
     </w:p>
     <w:p>
@@ -191,8 +264,13 @@
     </w:p>
     <w:p>
       <w:r>
-        <w:t>Alessandro: Alessandro-Savian</w:t>
-      </w:r>
+        <w:t>Alessandro: Alessandro-</w:t>
+      </w:r>
+      <w:proofErr w:type="spellStart"/>
+      <w:r>
+        <w:t>Savian</w:t>
+      </w:r>
+      <w:proofErr w:type="spellEnd"/>
     </w:p>
     <w:p/>
     <w:sectPr>
@@ -208,6 +286,95 @@
 <file path=word/numbering.xml><?xml version="1.0" encoding="utf-8"?>
 <w:numbering xmlns:wpc="http://schemas.microsoft.com/office/word/2010/wordprocessingCanvas" xmlns:cx="http://schemas.microsoft.com/office/drawing/2014/chartex" xmlns:cx1="http://schemas.microsoft.com/office/drawing/2015/9/8/chartex" xmlns:cx2="http://schemas.microsoft.com/office/drawing/2015/10/21/chartex" xmlns:cx3="http://schemas.microsoft.com/office/drawing/2016/5/9/chartex" xmlns:cx4="http://schemas.microsoft.com/office/drawing/2016/5/10/chartex" xmlns:cx5="http://schemas.microsoft.com/office/drawing/2016/5/11/chartex" xmlns:cx6="http://schemas.microsoft.com/office/drawing/2016/5/12/chartex" xmlns:cx7="http://schemas.microsoft.com/office/drawing/2016/5/13/chartex" xmlns:cx8="http://schemas.microsoft.com/office/drawing/2016/5/14/chartex" xmlns:mc="http://schemas.openxmlformats.org/markup-compatibility/2006" xmlns:aink="http://schemas.microsoft.com/office/drawing/2016/ink" xmlns:am3d="http://schemas.microsoft.com/office/drawing/2017/model3d" xmlns:o="urn:schemas-microsoft-com:office:office" xmlns:r="http://schemas.openxmlformats.org/officeDocument/2006/relationships" xmlns:m="http://schemas.openxmlformats.org/officeDocument/2006/math" xmlns:v="urn:schemas-microsoft-com:vml" xmlns:wp14="http://schemas.microsoft.com/office/word/2010/wordprocessingDrawing" xmlns:wp="http://schemas.openxmlformats.org/drawingml/2006/wordprocessingDrawing" xmlns:w10="urn:schemas-microsoft-com:office:word" xmlns:w="http://schemas.openxmlformats.org/wordprocessingml/2006/main" xmlns:w14="http://schemas.microsoft.com/office/word/2010/wordml" xmlns:w15="http://schemas.microsoft.com/office/word/2012/wordml" xmlns:w16cex="http://schemas.microsoft.com/office/word/2018/wordml/cex" xmlns:w16cid="http://schemas.microsoft.com/office/word/2016/wordml/cid" xmlns:w16="http://schemas.microsoft.com/office/word/2018/wordml" xmlns:w16se="http://schemas.microsoft.com/office/word/2015/wordml/symex" xmlns:wpg="http://schemas.microsoft.com/office/word/2010/wordprocessingGroup" xmlns:wpi="http://schemas.microsoft.com/office/word/2010/wordprocessingInk" xmlns:wne="http://schemas.microsoft.com/office/word/2006/wordml" xmlns:wps="http://schemas.microsoft.com/office/word/2010/wordprocessingShape" mc:Ignorable="w14 w15 w16se w16cid w16 w16cex wp14">
   <w:abstractNum w:abstractNumId="0" w15:restartNumberingAfterBreak="0">
+    <w:nsid w:val="2E495BFE"/>
+    <w:multiLevelType w:val="hybridMultilevel"/>
+    <w:tmpl w:val="96EEAEBE"/>
+    <w:lvl w:ilvl="0" w:tplc="08090011">
+      <w:start w:val="1"/>
+      <w:numFmt w:val="decimal"/>
+      <w:lvlText w:val="%1)"/>
+      <w:lvlJc w:val="left"/>
+      <w:pPr>
+        <w:ind w:left="720" w:hanging="360"/>
+      </w:pPr>
+      <w:rPr>
+        <w:rFonts w:hint="default"/>
+      </w:rPr>
+    </w:lvl>
+    <w:lvl w:ilvl="1" w:tplc="08090019" w:tentative="1">
+      <w:start w:val="1"/>
+      <w:numFmt w:val="lowerLetter"/>
+      <w:lvlText w:val="%2."/>
+      <w:lvlJc w:val="left"/>
+      <w:pPr>
+        <w:ind w:left="1440" w:hanging="360"/>
+      </w:pPr>
+    </w:lvl>
+    <w:lvl w:ilvl="2" w:tplc="0809001B" w:tentative="1">
+      <w:start w:val="1"/>
+      <w:numFmt w:val="lowerRoman"/>
+      <w:lvlText w:val="%3."/>
+      <w:lvlJc w:val="right"/>
+      <w:pPr>
+        <w:ind w:left="2160" w:hanging="180"/>
+      </w:pPr>
+    </w:lvl>
+    <w:lvl w:ilvl="3" w:tplc="0809000F" w:tentative="1">
+      <w:start w:val="1"/>
+      <w:numFmt w:val="decimal"/>
+      <w:lvlText w:val="%4."/>
+      <w:lvlJc w:val="left"/>
+      <w:pPr>
+        <w:ind w:left="2880" w:hanging="360"/>
+      </w:pPr>
+    </w:lvl>
+    <w:lvl w:ilvl="4" w:tplc="08090019" w:tentative="1">
+      <w:start w:val="1"/>
+      <w:numFmt w:val="lowerLetter"/>
+      <w:lvlText w:val="%5."/>
+      <w:lvlJc w:val="left"/>
+      <w:pPr>
+        <w:ind w:left="3600" w:hanging="360"/>
+      </w:pPr>
+    </w:lvl>
+    <w:lvl w:ilvl="5" w:tplc="0809001B" w:tentative="1">
+      <w:start w:val="1"/>
+      <w:numFmt w:val="lowerRoman"/>
+      <w:lvlText w:val="%6."/>
+      <w:lvlJc w:val="right"/>
+      <w:pPr>
+        <w:ind w:left="4320" w:hanging="180"/>
+      </w:pPr>
+    </w:lvl>
+    <w:lvl w:ilvl="6" w:tplc="0809000F" w:tentative="1">
+      <w:start w:val="1"/>
+      <w:numFmt w:val="decimal"/>
+      <w:lvlText w:val="%7."/>
+      <w:lvlJc w:val="left"/>
+      <w:pPr>
+        <w:ind w:left="5040" w:hanging="360"/>
+      </w:pPr>
+    </w:lvl>
+    <w:lvl w:ilvl="7" w:tplc="08090019" w:tentative="1">
+      <w:start w:val="1"/>
+      <w:numFmt w:val="lowerLetter"/>
+      <w:lvlText w:val="%8."/>
+      <w:lvlJc w:val="left"/>
+      <w:pPr>
+        <w:ind w:left="5760" w:hanging="360"/>
+      </w:pPr>
+    </w:lvl>
+    <w:lvl w:ilvl="8" w:tplc="0809001B" w:tentative="1">
+      <w:start w:val="1"/>
+      <w:numFmt w:val="lowerRoman"/>
+      <w:lvlText w:val="%9."/>
+      <w:lvlJc w:val="right"/>
+      <w:pPr>
+        <w:ind w:left="6480" w:hanging="180"/>
+      </w:pPr>
+    </w:lvl>
+  </w:abstractNum>
+  <w:abstractNum w:abstractNumId="1" w15:restartNumberingAfterBreak="0">
     <w:nsid w:val="322A368C"/>
     <w:multiLevelType w:val="hybridMultilevel"/>
     <w:tmpl w:val="9B662B02"/>
@@ -297,6 +464,9 @@
     </w:lvl>
   </w:abstractNum>
   <w:num w:numId="1">
+    <w:abstractNumId w:val="1"/>
+  </w:num>
+  <w:num w:numId="2">
     <w:abstractNumId w:val="0"/>
   </w:num>
 </w:numbering>

</xml_diff>